<commit_message>
Map editor early stage
Started working on map editor, a place for my procedural code. At the
moment it is able to create any size terrain and divide it into uniform
size bmp files.
</commit_message>
<xml_diff>
--- a/Development_Log.docx
+++ b/Development_Log.docx
@@ -454,8 +454,247 @@
         </w:rPr>
         <w:t xml:space="preserve"> unique names and IDs so that they don’t override each other or cause any errors. In order to do this I have created a base class “Object” which is responsible only for assigning unique IDs by storing the next available one in a static variable and incrementing it every time the constructor is called. I have then used this ID to create names for entities and nodes contained by the subclasses by converting it to a string followed by name of the object.</w:t>
       </w:r>
+    </w:p>
+    <w:p>
+      <w:pPr>
+        <w:ind w:left="360"/>
+        <w:rPr>
+          <w:rFonts w:ascii="Times New Roman" w:hAnsi="Times New Roman"/>
+          <w:sz w:val="24"/>
+          <w:szCs w:val="24"/>
+        </w:rPr>
+      </w:pPr>
+    </w:p>
+    <w:p>
+      <w:pPr>
+        <w:ind w:left="360"/>
+        <w:rPr>
+          <w:rFonts w:ascii="Times New Roman" w:hAnsi="Times New Roman"/>
+          <w:i/>
+          <w:sz w:val="24"/>
+          <w:szCs w:val="24"/>
+          <w:u w:val="single"/>
+        </w:rPr>
+      </w:pPr>
+      <w:r>
+        <w:rPr>
+          <w:rFonts w:ascii="Times New Roman" w:hAnsi="Times New Roman"/>
+          <w:i/>
+          <w:sz w:val="24"/>
+          <w:szCs w:val="24"/>
+          <w:u w:val="single"/>
+        </w:rPr>
+        <w:t>Fourth commit</w:t>
+      </w:r>
+    </w:p>
+    <w:p>
+      <w:pPr>
+        <w:ind w:left="360"/>
+        <w:rPr>
+          <w:rFonts w:ascii="Times New Roman" w:hAnsi="Times New Roman"/>
+          <w:i/>
+          <w:sz w:val="24"/>
+          <w:szCs w:val="24"/>
+        </w:rPr>
+      </w:pPr>
+      <w:r>
+        <w:rPr>
+          <w:rFonts w:ascii="Times New Roman" w:hAnsi="Times New Roman"/>
+          <w:i/>
+          <w:sz w:val="24"/>
+          <w:szCs w:val="24"/>
+        </w:rPr>
+        <w:t>Description</w:t>
+      </w:r>
+    </w:p>
+    <w:p>
+      <w:pPr>
+        <w:ind w:left="360"/>
+        <w:rPr>
+          <w:rFonts w:ascii="Times New Roman" w:hAnsi="Times New Roman"/>
+          <w:sz w:val="24"/>
+          <w:szCs w:val="24"/>
+        </w:rPr>
+      </w:pPr>
+      <w:r>
+        <w:rPr>
+          <w:rFonts w:ascii="Times New Roman" w:hAnsi="Times New Roman"/>
+          <w:sz w:val="24"/>
+          <w:szCs w:val="24"/>
+        </w:rPr>
+        <w:tab/>
+        <w:t>Started working on map editor, a place for my procedural code. At the moment it is able to create any size terrain and divide it into equally sized bmp files.</w:t>
+      </w:r>
+    </w:p>
+    <w:p>
+      <w:pPr>
+        <w:ind w:left="360"/>
+        <w:rPr>
+          <w:rFonts w:ascii="Times New Roman" w:hAnsi="Times New Roman"/>
+          <w:i/>
+          <w:sz w:val="24"/>
+          <w:szCs w:val="24"/>
+        </w:rPr>
+      </w:pPr>
+      <w:r>
+        <w:rPr>
+          <w:rFonts w:ascii="Times New Roman" w:hAnsi="Times New Roman"/>
+          <w:i/>
+          <w:sz w:val="24"/>
+          <w:szCs w:val="24"/>
+        </w:rPr>
+        <w:t>Challenges</w:t>
+      </w:r>
+    </w:p>
+    <w:p>
+      <w:pPr>
+        <w:pStyle w:val="ListParagraph"/>
+        <w:numPr>
+          <w:ilvl w:val="0"/>
+          <w:numId w:val="5"/>
+        </w:numPr>
+        <w:rPr>
+          <w:rFonts w:ascii="Times New Roman" w:hAnsi="Times New Roman"/>
+          <w:sz w:val="24"/>
+          <w:szCs w:val="24"/>
+        </w:rPr>
+      </w:pPr>
+      <w:r>
+        <w:rPr>
+          <w:rFonts w:ascii="Times New Roman" w:hAnsi="Times New Roman"/>
+          <w:sz w:val="24"/>
+          <w:szCs w:val="24"/>
+        </w:rPr>
+        <w:t>Creating a height map</w:t>
+      </w:r>
+    </w:p>
+    <w:p>
+      <w:pPr>
+        <w:ind w:left="360"/>
+        <w:rPr>
+          <w:rFonts w:ascii="Times New Roman" w:hAnsi="Times New Roman"/>
+          <w:sz w:val="24"/>
+          <w:szCs w:val="24"/>
+        </w:rPr>
+      </w:pPr>
+      <w:r>
+        <w:rPr>
+          <w:rFonts w:ascii="Times New Roman" w:hAnsi="Times New Roman"/>
+          <w:sz w:val="24"/>
+          <w:szCs w:val="24"/>
+        </w:rPr>
+        <w:t xml:space="preserve">In order to create a decent height map for the terrain I had to learn the mid-point displacement technique. Over the course of writing the code for it I had trouble with making it reusable for any size of the terrain. At first the produced image didn’t have smooth transition from lower values to higher because I forgot to scale it into the 0-255 zone and when I converted the height values from floats to chars the values lower than 0 were changed into higher than 200. After I have solved that problem I started working on creating bigger terrain than 512 x 512, at first the terrain didn’t turn out how I expected as it looked like a grid of dots and spaces between them. As I’ve played with the values for creating the terrain the </w:t>
+      </w:r>
+      <w:r>
+        <w:rPr>
+          <w:rFonts w:ascii="Times New Roman" w:hAnsi="Times New Roman"/>
+          <w:sz w:val="24"/>
+          <w:szCs w:val="24"/>
+        </w:rPr>
+        <w:t>height maps changed however they still didn’t look how they should</w:t>
+      </w:r>
+      <w:r>
+        <w:rPr>
+          <w:rFonts w:ascii="Times New Roman" w:hAnsi="Times New Roman"/>
+          <w:sz w:val="24"/>
+          <w:szCs w:val="24"/>
+        </w:rPr>
+        <w:t xml:space="preserve"> </w:t>
+      </w:r>
+      <w:r>
+        <w:rPr>
+          <w:rFonts w:ascii="Times New Roman" w:hAnsi="Times New Roman"/>
+          <w:sz w:val="24"/>
+          <w:szCs w:val="24"/>
+        </w:rPr>
+        <w:t>until I’ve noticed that treating the terrain as bigger than 512 by starting from the middle point of height/2 x height/2 created this weird behaviour. I’ve solved the problem by treating every size of terrain (512+) as 512 and starting the calculations by misplacing the 512 / 2 x 512 / 2 points first.</w:t>
+      </w:r>
+      <w:r>
+        <w:rPr>
+          <w:rFonts w:ascii="Times New Roman" w:hAnsi="Times New Roman"/>
+          <w:sz w:val="24"/>
+          <w:szCs w:val="24"/>
+        </w:rPr>
+        <w:t xml:space="preserve"> In order to debug the code for creating the height map I saved all values of individual segments of the terrain into text files as looping through an array of size 5120 * 5120 didn’t seem “fun”.</w:t>
+      </w:r>
       <w:bookmarkStart w:id="0" w:name="_GoBack"/>
       <w:bookmarkEnd w:id="0"/>
+    </w:p>
+    <w:p>
+      <w:pPr>
+        <w:rPr>
+          <w:rFonts w:ascii="Times New Roman" w:hAnsi="Times New Roman"/>
+          <w:sz w:val="24"/>
+          <w:szCs w:val="24"/>
+        </w:rPr>
+      </w:pPr>
+    </w:p>
+    <w:p>
+      <w:pPr>
+        <w:rPr>
+          <w:rFonts w:ascii="Times New Roman" w:hAnsi="Times New Roman"/>
+          <w:sz w:val="24"/>
+          <w:szCs w:val="24"/>
+        </w:rPr>
+      </w:pPr>
+    </w:p>
+    <w:p>
+      <w:pPr>
+        <w:pStyle w:val="ListParagraph"/>
+        <w:numPr>
+          <w:ilvl w:val="0"/>
+          <w:numId w:val="5"/>
+        </w:numPr>
+        <w:rPr>
+          <w:rFonts w:ascii="Times New Roman" w:hAnsi="Times New Roman"/>
+          <w:sz w:val="24"/>
+          <w:szCs w:val="24"/>
+        </w:rPr>
+      </w:pPr>
+      <w:r>
+        <w:rPr>
+          <w:rFonts w:ascii="Times New Roman" w:hAnsi="Times New Roman"/>
+          <w:sz w:val="24"/>
+          <w:szCs w:val="24"/>
+        </w:rPr>
+        <w:t>Saving the terrain to files</w:t>
+      </w:r>
+    </w:p>
+    <w:p>
+      <w:pPr>
+        <w:ind w:left="360"/>
+        <w:rPr>
+          <w:rFonts w:ascii="Times New Roman" w:hAnsi="Times New Roman"/>
+          <w:sz w:val="24"/>
+          <w:szCs w:val="24"/>
+        </w:rPr>
+      </w:pPr>
+      <w:r>
+        <w:rPr>
+          <w:rFonts w:ascii="Times New Roman" w:hAnsi="Times New Roman"/>
+          <w:sz w:val="24"/>
+          <w:szCs w:val="24"/>
+        </w:rPr>
+        <w:t>Because the terrain values were saved in a single dimensional float array I first had to convert them into RGB values and then write a code that saved them into bmp files as an (</w:t>
+      </w:r>
+      <w:proofErr w:type="spellStart"/>
+      <w:r>
+        <w:rPr>
+          <w:rFonts w:ascii="Times New Roman" w:hAnsi="Times New Roman"/>
+          <w:sz w:val="24"/>
+          <w:szCs w:val="24"/>
+        </w:rPr>
+        <w:t>x,y</w:t>
+      </w:r>
+      <w:proofErr w:type="spellEnd"/>
+      <w:r>
+        <w:rPr>
+          <w:rFonts w:ascii="Times New Roman" w:hAnsi="Times New Roman"/>
+          <w:sz w:val="24"/>
+          <w:szCs w:val="24"/>
+        </w:rPr>
+        <w:t xml:space="preserve">) grid. I also had to learn how to write to said files by creating headers with information about the file. </w:t>
+      </w:r>
     </w:p>
     <w:sectPr>
       <w:pgSz w:w="11906" w:h="16838"/>
@@ -558,7 +797,7 @@
   <w:abstractNum w:abstractNumId="1">
     <w:nsid w:val="51E1600E"/>
     <w:multiLevelType w:val="hybridMultilevel"/>
-    <w:tmpl w:val="90209EBA"/>
+    <w:tmpl w:val="56766044"/>
     <w:lvl w:ilvl="0" w:tplc="0809000F">
       <w:start w:val="1"/>
       <w:numFmt w:val="decimal"/>
@@ -731,6 +970,95 @@
     </w:lvl>
   </w:abstractNum>
   <w:abstractNum w:abstractNumId="3">
+    <w:nsid w:val="78ED5EF8"/>
+    <w:multiLevelType w:val="hybridMultilevel"/>
+    <w:tmpl w:val="65447DBC"/>
+    <w:lvl w:ilvl="0" w:tplc="0809000F">
+      <w:start w:val="1"/>
+      <w:numFmt w:val="decimal"/>
+      <w:lvlText w:val="%1."/>
+      <w:lvlJc w:val="left"/>
+      <w:pPr>
+        <w:ind w:left="720" w:hanging="360"/>
+      </w:pPr>
+      <w:rPr>
+        <w:rFonts w:hint="default"/>
+      </w:rPr>
+    </w:lvl>
+    <w:lvl w:ilvl="1" w:tplc="08090019" w:tentative="1">
+      <w:start w:val="1"/>
+      <w:numFmt w:val="lowerLetter"/>
+      <w:lvlText w:val="%2."/>
+      <w:lvlJc w:val="left"/>
+      <w:pPr>
+        <w:ind w:left="1440" w:hanging="360"/>
+      </w:pPr>
+    </w:lvl>
+    <w:lvl w:ilvl="2" w:tplc="0809001B" w:tentative="1">
+      <w:start w:val="1"/>
+      <w:numFmt w:val="lowerRoman"/>
+      <w:lvlText w:val="%3."/>
+      <w:lvlJc w:val="right"/>
+      <w:pPr>
+        <w:ind w:left="2160" w:hanging="180"/>
+      </w:pPr>
+    </w:lvl>
+    <w:lvl w:ilvl="3" w:tplc="0809000F" w:tentative="1">
+      <w:start w:val="1"/>
+      <w:numFmt w:val="decimal"/>
+      <w:lvlText w:val="%4."/>
+      <w:lvlJc w:val="left"/>
+      <w:pPr>
+        <w:ind w:left="2880" w:hanging="360"/>
+      </w:pPr>
+    </w:lvl>
+    <w:lvl w:ilvl="4" w:tplc="08090019" w:tentative="1">
+      <w:start w:val="1"/>
+      <w:numFmt w:val="lowerLetter"/>
+      <w:lvlText w:val="%5."/>
+      <w:lvlJc w:val="left"/>
+      <w:pPr>
+        <w:ind w:left="3600" w:hanging="360"/>
+      </w:pPr>
+    </w:lvl>
+    <w:lvl w:ilvl="5" w:tplc="0809001B" w:tentative="1">
+      <w:start w:val="1"/>
+      <w:numFmt w:val="lowerRoman"/>
+      <w:lvlText w:val="%6."/>
+      <w:lvlJc w:val="right"/>
+      <w:pPr>
+        <w:ind w:left="4320" w:hanging="180"/>
+      </w:pPr>
+    </w:lvl>
+    <w:lvl w:ilvl="6" w:tplc="0809000F" w:tentative="1">
+      <w:start w:val="1"/>
+      <w:numFmt w:val="decimal"/>
+      <w:lvlText w:val="%7."/>
+      <w:lvlJc w:val="left"/>
+      <w:pPr>
+        <w:ind w:left="5040" w:hanging="360"/>
+      </w:pPr>
+    </w:lvl>
+    <w:lvl w:ilvl="7" w:tplc="08090019" w:tentative="1">
+      <w:start w:val="1"/>
+      <w:numFmt w:val="lowerLetter"/>
+      <w:lvlText w:val="%8."/>
+      <w:lvlJc w:val="left"/>
+      <w:pPr>
+        <w:ind w:left="5760" w:hanging="360"/>
+      </w:pPr>
+    </w:lvl>
+    <w:lvl w:ilvl="8" w:tplc="0809001B" w:tentative="1">
+      <w:start w:val="1"/>
+      <w:numFmt w:val="lowerRoman"/>
+      <w:lvlText w:val="%9."/>
+      <w:lvlJc w:val="right"/>
+      <w:pPr>
+        <w:ind w:left="6480" w:hanging="180"/>
+      </w:pPr>
+    </w:lvl>
+  </w:abstractNum>
+  <w:abstractNum w:abstractNumId="4">
     <w:nsid w:val="79557347"/>
     <w:multiLevelType w:val="hybridMultilevel"/>
     <w:tmpl w:val="3D1CA6E2"/>
@@ -826,10 +1154,13 @@
     <w:abstractNumId w:val="2"/>
   </w:num>
   <w:num w:numId="3">
-    <w:abstractNumId w:val="3"/>
+    <w:abstractNumId w:val="4"/>
   </w:num>
   <w:num w:numId="4">
     <w:abstractNumId w:val="1"/>
+  </w:num>
+  <w:num w:numId="5">
+    <w:abstractNumId w:val="3"/>
   </w:num>
 </w:numbering>
 </file>

</xml_diff>